<commit_message>
Tuto in fonction du calcul
</commit_message>
<xml_diff>
--- a/planning/cahier de charge TechLab Pro.docx
+++ b/planning/cahier de charge TechLab Pro.docx
@@ -74,6 +74,7 @@
         </w:rPr>
         <w:t xml:space="preserve"> [</w:t>
       </w:r>
+      <w:proofErr w:type="gramStart"/>
       <w:r>
         <w:rPr>
           <w:rStyle w:val="s2"/>
@@ -86,6 +87,7 @@
         </w:rPr>
         <w:t>]</w:t>
       </w:r>
+      <w:proofErr w:type="gramEnd"/>
     </w:p>
     <w:p>
       <w:pPr>
@@ -115,6 +117,7 @@
         </w:rPr>
         <w:t xml:space="preserve"> [</w:t>
       </w:r>
+      <w:proofErr w:type="gramStart"/>
       <w:r>
         <w:rPr>
           <w:rStyle w:val="s2"/>
@@ -127,6 +130,7 @@
         </w:rPr>
         <w:t>]</w:t>
       </w:r>
+      <w:proofErr w:type="gramEnd"/>
     </w:p>
     <w:p>
       <w:pPr>
@@ -203,6 +207,7 @@
         </w:rPr>
         <w:t xml:space="preserve"> [</w:t>
       </w:r>
+      <w:proofErr w:type="gramStart"/>
       <w:r>
         <w:rPr>
           <w:rStyle w:val="s2"/>
@@ -215,6 +220,7 @@
         </w:rPr>
         <w:t>]</w:t>
       </w:r>
+      <w:proofErr w:type="gramEnd"/>
     </w:p>
     <w:p>
       <w:pPr>
@@ -294,7 +300,7 @@
       <w:r>
         <w:rPr>
           <w:rStyle w:val="s2"/>
-          <w:lang w:val="en-US"/>
+          <w:lang w:val="fr-FR"/>
         </w:rPr>
         <w:t>6</w:t>
       </w:r>
@@ -475,19 +481,7 @@
         <w:rPr>
           <w:rStyle w:val="s2"/>
         </w:rPr>
-        <w:t xml:space="preserve"> offrir une plateforme interactive pour apprendre les techniques de laboratoire avec des explications détaillées, des vidéos</w:t>
-      </w:r>
-      <w:r>
-        <w:rPr>
-          <w:rStyle w:val="s2"/>
-        </w:rPr>
-        <w:t xml:space="preserve"> s’il existe </w:t>
-      </w:r>
-      <w:r>
-        <w:rPr>
-          <w:rStyle w:val="s2"/>
-        </w:rPr>
-        <w:t>, des quiz, et des évaluations de performance.</w:t>
+        <w:t xml:space="preserve"> offrir une plateforme interactive pour apprendre les techniques de laboratoire avec des explications détaillées, des quiz, et des évaluations de performance.</w:t>
       </w:r>
     </w:p>
     <w:p>
@@ -535,7 +529,6 @@
         <w:rPr>
           <w:rStyle w:val="s1"/>
         </w:rPr>
-        <w:lastRenderedPageBreak/>
         <w:t>4. Fonctionnalités Principales</w:t>
       </w:r>
     </w:p>
@@ -1109,7 +1102,6 @@
         <w:rPr>
           <w:rStyle w:val="s2"/>
         </w:rPr>
-        <w:lastRenderedPageBreak/>
         <w:t>•</w:t>
       </w:r>
       <w:r>
@@ -1590,7 +1582,6 @@
         <w:rPr>
           <w:rStyle w:val="s1"/>
         </w:rPr>
-        <w:lastRenderedPageBreak/>
         <w:t>8. Délai de Livraison</w:t>
       </w:r>
     </w:p>
@@ -1627,7 +1618,119 @@
         <w:rPr>
           <w:rStyle w:val="s2"/>
         </w:rPr>
-        <w:t xml:space="preserve">1– 3 mois </w:t>
+        <w:t xml:space="preserve">1– 3 </w:t>
+      </w:r>
+      <w:proofErr w:type="gramStart"/>
+      <w:r>
+        <w:rPr>
+          <w:rStyle w:val="s2"/>
+        </w:rPr>
+        <w:t xml:space="preserve">mois </w:t>
+      </w:r>
+      <w:r>
+        <w:rPr>
+          <w:rStyle w:val="s2"/>
+        </w:rPr>
+        <w:t>]</w:t>
+      </w:r>
+      <w:proofErr w:type="gramEnd"/>
+      <w:r>
+        <w:rPr>
+          <w:rStyle w:val="s2"/>
+        </w:rPr>
+        <w:t>.</w:t>
+      </w:r>
+    </w:p>
+    <w:p>
+      <w:pPr>
+        <w:pStyle w:val="p3"/>
+        <w:divId w:val="1592931786"/>
+      </w:pPr>
+      <w:r>
+        <w:rPr>
+          <w:rStyle w:val="s2"/>
+        </w:rPr>
+        <w:t>•</w:t>
+      </w:r>
+      <w:r>
+        <w:rPr>
+          <w:rStyle w:val="apple-tab-span"/>
+        </w:rPr>
+        <w:t xml:space="preserve"> </w:t>
+      </w:r>
+      <w:r>
+        <w:rPr>
+          <w:rStyle w:val="s3"/>
+        </w:rPr>
+        <w:t>Tests et ajustements :</w:t>
+      </w:r>
+      <w:r>
+        <w:rPr>
+          <w:rStyle w:val="s2"/>
+        </w:rPr>
+        <w:t xml:space="preserve"> [</w:t>
+      </w:r>
+      <w:r>
+        <w:rPr>
+          <w:rStyle w:val="s2"/>
+        </w:rPr>
+        <w:t xml:space="preserve">1 -3 </w:t>
+      </w:r>
+      <w:proofErr w:type="gramStart"/>
+      <w:r>
+        <w:rPr>
+          <w:rStyle w:val="s2"/>
+        </w:rPr>
+        <w:t xml:space="preserve">semaines </w:t>
+      </w:r>
+      <w:r>
+        <w:rPr>
+          <w:rStyle w:val="s2"/>
+        </w:rPr>
+        <w:t>]</w:t>
+      </w:r>
+      <w:proofErr w:type="gramEnd"/>
+      <w:r>
+        <w:rPr>
+          <w:rStyle w:val="s2"/>
+        </w:rPr>
+        <w:t>.</w:t>
+      </w:r>
+    </w:p>
+    <w:p>
+      <w:pPr>
+        <w:pStyle w:val="p3"/>
+        <w:divId w:val="1592931786"/>
+      </w:pPr>
+      <w:r>
+        <w:rPr>
+          <w:rStyle w:val="s2"/>
+        </w:rPr>
+        <w:t>•</w:t>
+      </w:r>
+      <w:r>
+        <w:rPr>
+          <w:rStyle w:val="apple-tab-span"/>
+        </w:rPr>
+        <w:t xml:space="preserve"> </w:t>
+      </w:r>
+      <w:r>
+        <w:rPr>
+          <w:rStyle w:val="s3"/>
+        </w:rPr>
+        <w:t>Lancement de l’application :</w:t>
+      </w:r>
+      <w:r>
+        <w:rPr>
+          <w:rStyle w:val="s2"/>
+        </w:rPr>
+        <w:t xml:space="preserve"> [</w:t>
+      </w:r>
+      <w:r>
+        <w:rPr>
+          <w:rStyle w:val="s2"/>
+        </w:rPr>
+        <w:t>Septembre 2025</w:t>
       </w:r>
       <w:r>
         <w:rPr>
@@ -1638,90 +1741,6 @@
     </w:p>
     <w:p>
       <w:pPr>
-        <w:pStyle w:val="p3"/>
-        <w:divId w:val="1592931786"/>
-      </w:pPr>
-      <w:r>
-        <w:rPr>
-          <w:rStyle w:val="s2"/>
-        </w:rPr>
-        <w:t>•</w:t>
-      </w:r>
-      <w:r>
-        <w:rPr>
-          <w:rStyle w:val="apple-tab-span"/>
-        </w:rPr>
-        <w:t xml:space="preserve"> </w:t>
-      </w:r>
-      <w:r>
-        <w:rPr>
-          <w:rStyle w:val="s3"/>
-        </w:rPr>
-        <w:t>Tests et ajustements :</w:t>
-      </w:r>
-      <w:r>
-        <w:rPr>
-          <w:rStyle w:val="s2"/>
-        </w:rPr>
-        <w:t xml:space="preserve"> [</w:t>
-      </w:r>
-      <w:r>
-        <w:rPr>
-          <w:rStyle w:val="s2"/>
-        </w:rPr>
-        <w:t xml:space="preserve">1 -3 semaines </w:t>
-      </w:r>
-      <w:r>
-        <w:rPr>
-          <w:rStyle w:val="s2"/>
-        </w:rPr>
-        <w:t>].</w:t>
-      </w:r>
-    </w:p>
-    <w:p>
-      <w:pPr>
-        <w:pStyle w:val="p3"/>
-        <w:divId w:val="1592931786"/>
-      </w:pPr>
-      <w:r>
-        <w:rPr>
-          <w:rStyle w:val="s2"/>
-        </w:rPr>
-        <w:t>•</w:t>
-      </w:r>
-      <w:r>
-        <w:rPr>
-          <w:rStyle w:val="apple-tab-span"/>
-        </w:rPr>
-        <w:t xml:space="preserve"> </w:t>
-      </w:r>
-      <w:r>
-        <w:rPr>
-          <w:rStyle w:val="s3"/>
-        </w:rPr>
-        <w:t>Lancement de l’application :</w:t>
-      </w:r>
-      <w:r>
-        <w:rPr>
-          <w:rStyle w:val="s2"/>
-        </w:rPr>
-        <w:t xml:space="preserve"> [</w:t>
-      </w:r>
-      <w:r>
-        <w:rPr>
-          <w:rStyle w:val="s2"/>
-        </w:rPr>
-        <w:t>Septembre 2025</w:t>
-      </w:r>
-      <w:r>
-        <w:rPr>
-          <w:rStyle w:val="s2"/>
-        </w:rPr>
-        <w:t>].</w:t>
-      </w:r>
-    </w:p>
-    <w:p>
-      <w:pPr>
         <w:pStyle w:val="p2"/>
         <w:divId w:val="1592931786"/>
       </w:pPr>
@@ -1795,7 +1814,7 @@
     <w:p>
       <w:pPr>
         <w:rPr>
-          <w:lang w:val="en-US"/>
+          <w:lang w:val="fr-FR"/>
         </w:rPr>
       </w:pPr>
     </w:p>

</xml_diff>